<commit_message>
Git cheat sheet is ready
</commit_message>
<xml_diff>
--- a/Basics/Git Cheat  Sheet.docx
+++ b/Basics/Git Cheat  Sheet.docx
@@ -2,6 +2,15 @@
 <file path=word/document.xml><?xml version="1.0" encoding="utf-8"?>
 <w:document xmlns:wpc="http://schemas.microsoft.com/office/word/2010/wordprocessingCanvas" xmlns:cx="http://schemas.microsoft.com/office/drawing/2014/chartex" xmlns:cx1="http://schemas.microsoft.com/office/drawing/2015/9/8/chartex" xmlns:cx2="http://schemas.microsoft.com/office/drawing/2015/10/21/chartex" xmlns:cx3="http://schemas.microsoft.com/office/drawing/2016/5/9/chartex" xmlns:cx4="http://schemas.microsoft.com/office/drawing/2016/5/10/chartex" xmlns:cx5="http://schemas.microsoft.com/office/drawing/2016/5/11/chartex" xmlns:cx6="http://schemas.microsoft.com/office/drawing/2016/5/12/chartex" xmlns:cx7="http://schemas.microsoft.com/office/drawing/2016/5/13/chartex" xmlns:cx8="http://schemas.microsoft.com/office/drawing/2016/5/14/chartex" xmlns:mc="http://schemas.openxmlformats.org/markup-compatibility/2006" xmlns:aink="http://schemas.microsoft.com/office/drawing/2016/ink" xmlns:am3d="http://schemas.microsoft.com/office/drawing/2017/model3d" xmlns:o="urn:schemas-microsoft-com:office:office" xmlns:oel="http://schemas.microsoft.com/office/2019/extlst" xmlns:r="http://schemas.openxmlformats.org/officeDocument/2006/relationships" xmlns:m="http://schemas.openxmlformats.org/officeDocument/2006/math" xmlns:v="urn:schemas-microsoft-com:vml" xmlns:wp14="http://schemas.microsoft.com/office/word/2010/wordprocessingDrawing" xmlns:wp="http://schemas.openxmlformats.org/drawingml/2006/wordprocessingDrawing" xmlns:w10="urn:schemas-microsoft-com:office:word" xmlns:w="http://schemas.openxmlformats.org/wordprocessingml/2006/main" xmlns:w14="http://schemas.microsoft.com/office/word/2010/wordml" xmlns:w15="http://schemas.microsoft.com/office/word/2012/wordml" xmlns:w16cex="http://schemas.microsoft.com/office/word/2018/wordml/cex" xmlns:w16cid="http://schemas.microsoft.com/office/word/2016/wordml/cid" xmlns:w16="http://schemas.microsoft.com/office/word/2018/wordml" xmlns:w16du="http://schemas.microsoft.com/office/word/2023/wordml/word16du" xmlns:w16sdtdh="http://schemas.microsoft.com/office/word/2020/wordml/sdtdatahash" xmlns:w16se="http://schemas.microsoft.com/office/word/2015/wordml/symex" xmlns:wpg="http://schemas.microsoft.com/office/word/2010/wordprocessingGroup" xmlns:wpi="http://schemas.microsoft.com/office/word/2010/wordprocessingInk" xmlns:wne="http://schemas.microsoft.com/office/word/2006/wordml" xmlns:wps="http://schemas.microsoft.com/office/word/2010/wordprocessingShape" mc:Ignorable="w14 w15 w16se w16cid w16 w16cex w16sdtdh w16du wp14">
   <w:body>
+    <w:p>
+      <w:pPr>
+        <w:pStyle w:val="Heading1"/>
+        <w:jc w:val="center"/>
+      </w:pPr>
+      <w:r>
+        <w:t>Starting</w:t>
+      </w:r>
+    </w:p>
     <w:p>
       <w:r>
         <w:t>*****Make sure you have installed Git in your Machine and VS code will help a lot******</w:t>
@@ -33,7 +42,15 @@
         </w:numPr>
       </w:pPr>
       <w:r>
-        <w:t>git config --global user.email “email@gmail.com”</w:t>
+        <w:t xml:space="preserve">git config --global </w:t>
+      </w:r>
+      <w:proofErr w:type="spellStart"/>
+      <w:r>
+        <w:t>user.email</w:t>
+      </w:r>
+      <w:proofErr w:type="spellEnd"/>
+      <w:r>
+        <w:t xml:space="preserve"> “email@gmail.com”</w:t>
       </w:r>
     </w:p>
     <w:p>
@@ -74,7 +91,15 @@
         </w:numPr>
       </w:pPr>
       <w:r>
-        <w:t>“cd nameoftheFolder” for moving forward</w:t>
+        <w:t xml:space="preserve">“cd </w:t>
+      </w:r>
+      <w:proofErr w:type="spellStart"/>
+      <w:r>
+        <w:t>nameoftheFolder</w:t>
+      </w:r>
+      <w:proofErr w:type="spellEnd"/>
+      <w:r>
+        <w:t>” for moving forward</w:t>
       </w:r>
     </w:p>
     <w:p>
@@ -102,6 +127,18 @@
       </w:r>
     </w:p>
     <w:p/>
+    <w:p/>
+    <w:p/>
+    <w:p/>
+    <w:p>
+      <w:pPr>
+        <w:pStyle w:val="Heading1"/>
+        <w:jc w:val="center"/>
+      </w:pPr>
+      <w:r>
+        <w:t>GitHub to Local repo</w:t>
+      </w:r>
+    </w:p>
     <w:p>
       <w:r>
         <w:t>***</w:t>
@@ -267,6 +304,7 @@
         </w:numPr>
       </w:pPr>
       <w:r>
+        <w:lastRenderedPageBreak/>
         <w:t>push: when want to change our remote repo which is in our GitHub according to our local repo which is in our machine.</w:t>
       </w:r>
       <w:r>
@@ -324,9 +362,30 @@
         <w:t>“git pull origin main” which will make our local repo up to date by downloading remote files.</w:t>
       </w:r>
     </w:p>
-    <w:p>
-      <w:r>
-        <w:t>***Git commands when we want to make our normal file into Git repo with push in GitHub:</w:t>
+    <w:p/>
+    <w:p/>
+    <w:p/>
+    <w:p/>
+    <w:p>
+      <w:pPr>
+        <w:pStyle w:val="Heading1"/>
+        <w:jc w:val="center"/>
+      </w:pPr>
+      <w:r>
+        <w:t>Local repo to GitHub</w:t>
+      </w:r>
+    </w:p>
+    <w:p>
+      <w:r>
+        <w:t xml:space="preserve">***Git commands when we want to make our normal file into </w:t>
+      </w:r>
+      <w:proofErr w:type="spellStart"/>
+      <w:r>
+        <w:t>Git</w:t>
+      </w:r>
+      <w:proofErr w:type="spellEnd"/>
+      <w:r>
+        <w:t xml:space="preserve"> repo with push in GitHub:</w:t>
       </w:r>
     </w:p>
     <w:p>
@@ -338,7 +397,6 @@
         </w:numPr>
       </w:pPr>
       <w:r>
-        <w:lastRenderedPageBreak/>
         <w:t xml:space="preserve">step 1: check is this folder already git folder or not </w:t>
       </w:r>
       <w:r>
@@ -359,7 +417,15 @@
       </w:r>
       <w:r>
         <w:br/>
-        <w:t>“git init” and check again “ls -a”</w:t>
+        <w:t xml:space="preserve">“git </w:t>
+      </w:r>
+      <w:proofErr w:type="spellStart"/>
+      <w:r>
+        <w:t>init</w:t>
+      </w:r>
+      <w:proofErr w:type="spellEnd"/>
+      <w:r>
+        <w:t>” and check again “ls -a”</w:t>
       </w:r>
     </w:p>
     <w:p>
@@ -422,7 +488,15 @@
       </w:r>
       <w:r>
         <w:br/>
-        <w:t>“git remote add origin linkoftherepository” we can verify by “git remote -v”</w:t>
+        <w:t xml:space="preserve">“git remote add origin </w:t>
+      </w:r>
+      <w:proofErr w:type="spellStart"/>
+      <w:r>
+        <w:t>linkoftherepository</w:t>
+      </w:r>
+      <w:proofErr w:type="spellEnd"/>
+      <w:r>
+        <w:t>” we can verify by “git remote -v”</w:t>
       </w:r>
     </w:p>
     <w:p>
@@ -461,7 +535,24 @@
         <w:t>“git push origin main”</w:t>
       </w:r>
     </w:p>
-    <w:p/>
+    <w:p>
+      <w:pPr>
+        <w:rPr>
+          <w:b/>
+          <w:bCs/>
+        </w:rPr>
+      </w:pPr>
+    </w:p>
+    <w:p>
+      <w:pPr>
+        <w:pStyle w:val="Heading1"/>
+        <w:jc w:val="center"/>
+      </w:pPr>
+      <w:r>
+        <w:lastRenderedPageBreak/>
+        <w:t>Branch concept</w:t>
+      </w:r>
+    </w:p>
     <w:p>
       <w:r>
         <w:rPr>
@@ -590,7 +681,169 @@
     <w:p>
       <w:r>
         <w:tab/>
-        <w:t>Go to github and then Compare and Pull then made a request</w:t>
+        <w:t xml:space="preserve">Go to </w:t>
+      </w:r>
+      <w:proofErr w:type="spellStart"/>
+      <w:r>
+        <w:t>github</w:t>
+      </w:r>
+      <w:proofErr w:type="spellEnd"/>
+      <w:r>
+        <w:t xml:space="preserve"> and then Compare and Pull then made a request</w:t>
+      </w:r>
+    </w:p>
+    <w:p/>
+    <w:p/>
+    <w:p/>
+    <w:p/>
+    <w:p/>
+    <w:p/>
+    <w:p/>
+    <w:p/>
+    <w:p/>
+    <w:p/>
+    <w:p/>
+    <w:p/>
+    <w:p>
+      <w:pPr>
+        <w:pStyle w:val="Heading1"/>
+        <w:jc w:val="center"/>
+      </w:pPr>
+      <w:r>
+        <w:lastRenderedPageBreak/>
+        <w:t>Undo changes</w:t>
+      </w:r>
+    </w:p>
+    <w:p>
+      <w:r>
+        <w:rPr>
+          <w:b/>
+          <w:bCs/>
+        </w:rPr>
+        <w:t>Case</w:t>
+      </w:r>
+      <w:r>
+        <w:rPr>
+          <w:b/>
+          <w:bCs/>
+        </w:rPr>
+        <w:t xml:space="preserve"> 1:</w:t>
+      </w:r>
+      <w:r>
+        <w:t xml:space="preserve"> when we have added changes but not committed</w:t>
+      </w:r>
+    </w:p>
+    <w:p>
+      <w:pPr>
+        <w:ind w:left="720"/>
+      </w:pPr>
+      <w:r>
+        <w:t>“git reset &lt;file-name&gt;” for resetting only a particular file</w:t>
+      </w:r>
+    </w:p>
+    <w:p>
+      <w:pPr>
+        <w:ind w:left="720"/>
+      </w:pPr>
+      <w:r>
+        <w:t>“git reset” for resetting every file</w:t>
+      </w:r>
+      <w:r>
+        <w:t xml:space="preserve"> and it will take your files before add condition</w:t>
+      </w:r>
+    </w:p>
+    <w:p>
+      <w:r>
+        <w:rPr>
+          <w:b/>
+          <w:bCs/>
+        </w:rPr>
+        <w:t xml:space="preserve">Case 2: </w:t>
+      </w:r>
+      <w:r>
+        <w:t>when we have committed the change in our local machine</w:t>
+      </w:r>
+    </w:p>
+    <w:p>
+      <w:pPr>
+        <w:pStyle w:val="ListParagraph"/>
+        <w:numPr>
+          <w:ilvl w:val="0"/>
+          <w:numId w:val="7"/>
+        </w:numPr>
+      </w:pPr>
+      <w:r>
+        <w:t>For going one commit back:</w:t>
+      </w:r>
+      <w:r>
+        <w:br/>
+        <w:t>“git reset Head~1” Head basically refers to latest commit and we are going one commit back from head.</w:t>
+      </w:r>
+    </w:p>
+    <w:p>
+      <w:pPr>
+        <w:pStyle w:val="ListParagraph"/>
+        <w:numPr>
+          <w:ilvl w:val="0"/>
+          <w:numId w:val="7"/>
+        </w:numPr>
+      </w:pPr>
+      <w:r>
+        <w:t>If we want to go in specific commit:</w:t>
+      </w:r>
+      <w:r>
+        <w:br/>
+        <w:t>“git reset &lt;commit hash&gt;” we can get commit hash by running “git log” where we will see our all commit with hash.</w:t>
+      </w:r>
+    </w:p>
+    <w:p>
+      <w:pPr>
+        <w:pStyle w:val="ListParagraph"/>
+        <w:numPr>
+          <w:ilvl w:val="0"/>
+          <w:numId w:val="7"/>
+        </w:numPr>
+      </w:pPr>
+      <w:r>
+        <w:t>If we want to change our editors code by new repo condition:</w:t>
+      </w:r>
+      <w:r>
+        <w:br/>
+        <w:t>“git reset --hard &lt;commit hash-&gt;”</w:t>
+      </w:r>
+    </w:p>
+    <w:p>
+      <w:pPr>
+        <w:ind w:left="360"/>
+      </w:pPr>
+    </w:p>
+    <w:p>
+      <w:pPr>
+        <w:ind w:left="360"/>
+      </w:pPr>
+    </w:p>
+    <w:p>
+      <w:pPr>
+        <w:ind w:left="360"/>
+      </w:pPr>
+    </w:p>
+    <w:p>
+      <w:pPr>
+        <w:ind w:left="360"/>
+      </w:pPr>
+    </w:p>
+    <w:p>
+      <w:pPr>
+        <w:pStyle w:val="Heading1"/>
+        <w:jc w:val="center"/>
+      </w:pPr>
+      <w:r>
+        <w:t>Fork</w:t>
+      </w:r>
+    </w:p>
+    <w:p>
+      <w:r>
+        <w:t>Basically, by fork we make copy of original repo in our GitHub. If we make anything change and want to merge them with original repo then we can make a pull request and that’s it.</w:t>
       </w:r>
     </w:p>
     <w:sectPr>
@@ -1058,6 +1311,119 @@
     </w:lvl>
   </w:abstractNum>
   <w:abstractNum w:abstractNumId="4" w15:restartNumberingAfterBreak="0">
+    <w:nsid w:val="60FA126E"/>
+    <w:multiLevelType w:val="hybridMultilevel"/>
+    <w:tmpl w:val="888CEDC2"/>
+    <w:lvl w:ilvl="0" w:tplc="0409000B">
+      <w:start w:val="1"/>
+      <w:numFmt w:val="bullet"/>
+      <w:lvlText w:val=""/>
+      <w:lvlJc w:val="left"/>
+      <w:pPr>
+        <w:ind w:left="720" w:hanging="360"/>
+      </w:pPr>
+      <w:rPr>
+        <w:rFonts w:ascii="Wingdings" w:hAnsi="Wingdings" w:hint="default"/>
+      </w:rPr>
+    </w:lvl>
+    <w:lvl w:ilvl="1" w:tplc="04090003" w:tentative="1">
+      <w:start w:val="1"/>
+      <w:numFmt w:val="bullet"/>
+      <w:lvlText w:val="o"/>
+      <w:lvlJc w:val="left"/>
+      <w:pPr>
+        <w:ind w:left="1440" w:hanging="360"/>
+      </w:pPr>
+      <w:rPr>
+        <w:rFonts w:ascii="Courier New" w:hAnsi="Courier New" w:cs="Courier New" w:hint="default"/>
+      </w:rPr>
+    </w:lvl>
+    <w:lvl w:ilvl="2" w:tplc="04090005" w:tentative="1">
+      <w:start w:val="1"/>
+      <w:numFmt w:val="bullet"/>
+      <w:lvlText w:val=""/>
+      <w:lvlJc w:val="left"/>
+      <w:pPr>
+        <w:ind w:left="2160" w:hanging="360"/>
+      </w:pPr>
+      <w:rPr>
+        <w:rFonts w:ascii="Wingdings" w:hAnsi="Wingdings" w:hint="default"/>
+      </w:rPr>
+    </w:lvl>
+    <w:lvl w:ilvl="3" w:tplc="04090001" w:tentative="1">
+      <w:start w:val="1"/>
+      <w:numFmt w:val="bullet"/>
+      <w:lvlText w:val=""/>
+      <w:lvlJc w:val="left"/>
+      <w:pPr>
+        <w:ind w:left="2880" w:hanging="360"/>
+      </w:pPr>
+      <w:rPr>
+        <w:rFonts w:ascii="Symbol" w:hAnsi="Symbol" w:hint="default"/>
+      </w:rPr>
+    </w:lvl>
+    <w:lvl w:ilvl="4" w:tplc="04090003" w:tentative="1">
+      <w:start w:val="1"/>
+      <w:numFmt w:val="bullet"/>
+      <w:lvlText w:val="o"/>
+      <w:lvlJc w:val="left"/>
+      <w:pPr>
+        <w:ind w:left="3600" w:hanging="360"/>
+      </w:pPr>
+      <w:rPr>
+        <w:rFonts w:ascii="Courier New" w:hAnsi="Courier New" w:cs="Courier New" w:hint="default"/>
+      </w:rPr>
+    </w:lvl>
+    <w:lvl w:ilvl="5" w:tplc="04090005" w:tentative="1">
+      <w:start w:val="1"/>
+      <w:numFmt w:val="bullet"/>
+      <w:lvlText w:val=""/>
+      <w:lvlJc w:val="left"/>
+      <w:pPr>
+        <w:ind w:left="4320" w:hanging="360"/>
+      </w:pPr>
+      <w:rPr>
+        <w:rFonts w:ascii="Wingdings" w:hAnsi="Wingdings" w:hint="default"/>
+      </w:rPr>
+    </w:lvl>
+    <w:lvl w:ilvl="6" w:tplc="04090001" w:tentative="1">
+      <w:start w:val="1"/>
+      <w:numFmt w:val="bullet"/>
+      <w:lvlText w:val=""/>
+      <w:lvlJc w:val="left"/>
+      <w:pPr>
+        <w:ind w:left="5040" w:hanging="360"/>
+      </w:pPr>
+      <w:rPr>
+        <w:rFonts w:ascii="Symbol" w:hAnsi="Symbol" w:hint="default"/>
+      </w:rPr>
+    </w:lvl>
+    <w:lvl w:ilvl="7" w:tplc="04090003" w:tentative="1">
+      <w:start w:val="1"/>
+      <w:numFmt w:val="bullet"/>
+      <w:lvlText w:val="o"/>
+      <w:lvlJc w:val="left"/>
+      <w:pPr>
+        <w:ind w:left="5760" w:hanging="360"/>
+      </w:pPr>
+      <w:rPr>
+        <w:rFonts w:ascii="Courier New" w:hAnsi="Courier New" w:cs="Courier New" w:hint="default"/>
+      </w:rPr>
+    </w:lvl>
+    <w:lvl w:ilvl="8" w:tplc="04090005" w:tentative="1">
+      <w:start w:val="1"/>
+      <w:numFmt w:val="bullet"/>
+      <w:lvlText w:val=""/>
+      <w:lvlJc w:val="left"/>
+      <w:pPr>
+        <w:ind w:left="6480" w:hanging="360"/>
+      </w:pPr>
+      <w:rPr>
+        <w:rFonts w:ascii="Wingdings" w:hAnsi="Wingdings" w:hint="default"/>
+      </w:rPr>
+    </w:lvl>
+  </w:abstractNum>
+  <w:abstractNum w:abstractNumId="5" w15:restartNumberingAfterBreak="0">
     <w:nsid w:val="697B61D3"/>
     <w:multiLevelType w:val="hybridMultilevel"/>
     <w:tmpl w:val="5E265D38"/>
@@ -1170,7 +1536,7 @@
       </w:rPr>
     </w:lvl>
   </w:abstractNum>
-  <w:abstractNum w:abstractNumId="5" w15:restartNumberingAfterBreak="0">
+  <w:abstractNum w:abstractNumId="6" w15:restartNumberingAfterBreak="0">
     <w:nsid w:val="6B9F7A5D"/>
     <w:multiLevelType w:val="hybridMultilevel"/>
     <w:tmpl w:val="41A27644"/>
@@ -1287,10 +1653,10 @@
     <w:abstractNumId w:val="0"/>
   </w:num>
   <w:num w:numId="2" w16cid:durableId="611519464">
-    <w:abstractNumId w:val="5"/>
+    <w:abstractNumId w:val="6"/>
   </w:num>
   <w:num w:numId="3" w16cid:durableId="869226864">
-    <w:abstractNumId w:val="4"/>
+    <w:abstractNumId w:val="5"/>
   </w:num>
   <w:num w:numId="4" w16cid:durableId="2033921475">
     <w:abstractNumId w:val="2"/>
@@ -1300,6 +1666,9 @@
   </w:num>
   <w:num w:numId="6" w16cid:durableId="1832216644">
     <w:abstractNumId w:val="3"/>
+  </w:num>
+  <w:num w:numId="7" w16cid:durableId="1542748493">
+    <w:abstractNumId w:val="4"/>
   </w:num>
 </w:numbering>
 </file>

</xml_diff>